<commit_message>
Update comments to task (still not final)
</commit_message>
<xml_diff>
--- a/C# Labs.docx
+++ b/C# Labs.docx
@@ -244,15 +244,7 @@
         <w:t xml:space="preserve">inheritance </w:t>
       </w:r>
       <w:r>
-        <w:t xml:space="preserve">for showing relations between the objects. Let's look at an example with a screen. The goal of a screen is for showing current Mobile state and showing changes are being made by user. Such screen </w:t>
-      </w:r>
-      <w:proofErr w:type="gramStart"/>
-      <w:r>
-        <w:t>can</w:t>
-      </w:r>
-      <w:proofErr w:type="gramEnd"/>
-      <w:r>
-        <w:t xml:space="preserve"> be considered as base for any others. Then, there is touch screen which also supports user actions handling, we can say it extends basic screen functions. By digging deeper, we can single out </w:t>
+        <w:t xml:space="preserve">for showing relations between the objects. Let's look at an example with a screen. The goal of a screen is for showing current Mobile state and showing changes are being made by user. Such screen can be considered as base for any others. Then, there is touch screen which also supports user actions handling, we can say it extends basic screen functions. By digging deeper, we can single out </w:t>
       </w:r>
       <w:proofErr w:type="spellStart"/>
       <w:r>
@@ -3291,7 +3283,6 @@
         <w:t xml:space="preserve">3. </w:t>
       </w:r>
       <w:commentRangeStart w:id="40"/>
-      <w:commentRangeStart w:id="41"/>
       <w:r>
         <w:t>Events, delegates</w:t>
       </w:r>
@@ -3303,87 +3294,79 @@
         </w:rPr>
         <w:commentReference w:id="40"/>
       </w:r>
-      <w:commentRangeEnd w:id="41"/>
-      <w:r>
-        <w:rPr>
-          <w:rStyle w:val="CommentReference"/>
-          <w:color w:val="000000"/>
-        </w:rPr>
-        <w:commentReference w:id="41"/>
-      </w:r>
     </w:p>
     <w:p>
       <w:pPr>
         <w:pStyle w:val="Heading2"/>
       </w:pPr>
-      <w:bookmarkStart w:id="42" w:name="_ird6ueljgbe" w:colFirst="0" w:colLast="0"/>
+      <w:bookmarkStart w:id="41" w:name="_ird6ueljgbe" w:colFirst="0" w:colLast="0"/>
+      <w:bookmarkEnd w:id="41"/>
+    </w:p>
+    <w:p>
+      <w:pPr>
+        <w:pStyle w:val="Heading2"/>
+      </w:pPr>
+      <w:bookmarkStart w:id="42" w:name="_zad10w2jzkyv" w:colFirst="0" w:colLast="0"/>
       <w:bookmarkEnd w:id="42"/>
+      <w:r>
+        <w:t>Description</w:t>
+      </w:r>
+    </w:p>
+    <w:p>
+      <w:r>
+        <w:t xml:space="preserve">Events are a powerful tool for informing about any changes in the state of components, subsystems or user actions when it comes to UI.  Working with the event, do not forget that the main cause of memory leaks is not detaching from events. Events are built </w:t>
+      </w:r>
+      <w:r>
+        <w:t>based on</w:t>
+      </w:r>
+      <w:r>
+        <w:t xml:space="preserve"> delegates but have their own limitations and advantages.  Delegates allow you to call methods, even private ones, from other classes, components, and threads. Great power generates great responsibility, so delegates need to be used wisely.</w:t>
+      </w:r>
     </w:p>
     <w:p>
       <w:pPr>
         <w:pStyle w:val="Heading2"/>
       </w:pPr>
-      <w:bookmarkStart w:id="43" w:name="_zad10w2jzkyv" w:colFirst="0" w:colLast="0"/>
+      <w:bookmarkStart w:id="43" w:name="_su75jpem1efv" w:colFirst="0" w:colLast="0"/>
       <w:bookmarkEnd w:id="43"/>
       <w:r>
-        <w:t>Description</w:t>
-      </w:r>
-    </w:p>
-    <w:p>
-      <w:r>
-        <w:t xml:space="preserve">Events are a powerful tool for informing about any changes in the state of components, subsystems or user actions when it comes to UI.  Working with the event, do not forget that the main cause of memory leaks is not detaching from events. Events are built </w:t>
-      </w:r>
-      <w:r>
-        <w:t>based on</w:t>
-      </w:r>
-      <w:r>
-        <w:t xml:space="preserve"> delegates but have their own limitations and advantages.  Delegates allow you to call methods, even private ones, from other classes, components, and threads. Great power generates great responsibility, so delegates need to be used wisely.</w:t>
+        <w:t>Goal</w:t>
+      </w:r>
+    </w:p>
+    <w:p>
+      <w:r>
+        <w:t>Learn to use events and delegates and be able to apply them only where it makes sense.</w:t>
       </w:r>
     </w:p>
     <w:p>
       <w:pPr>
         <w:pStyle w:val="Heading2"/>
       </w:pPr>
-      <w:bookmarkStart w:id="44" w:name="_su75jpem1efv" w:colFirst="0" w:colLast="0"/>
+      <w:bookmarkStart w:id="44" w:name="_72pv96mr8qcg" w:colFirst="0" w:colLast="0"/>
       <w:bookmarkEnd w:id="44"/>
       <w:r>
-        <w:t>Goal</w:t>
-      </w:r>
-    </w:p>
-    <w:p>
-      <w:r>
-        <w:t>Learn to use events and delegates and be able to apply them only where it makes sense.</w:t>
-      </w:r>
-    </w:p>
-    <w:p>
-      <w:pPr>
-        <w:pStyle w:val="Heading2"/>
-      </w:pPr>
-      <w:bookmarkStart w:id="45" w:name="_72pv96mr8qcg" w:colFirst="0" w:colLast="0"/>
+        <w:t>Task</w:t>
+      </w:r>
+    </w:p>
+    <w:p>
+      <w:r>
+        <w:t xml:space="preserve">The phone has a very favorite message transfer function that we implement (or simulate) in the </w:t>
+      </w:r>
+      <w:proofErr w:type="spellStart"/>
+      <w:r>
+        <w:t>WinForms</w:t>
+      </w:r>
+      <w:proofErr w:type="spellEnd"/>
+      <w:r>
+        <w:t xml:space="preserve"> application.</w:t>
+      </w:r>
+    </w:p>
+    <w:p>
+      <w:pPr>
+        <w:pStyle w:val="Heading4"/>
+      </w:pPr>
+      <w:bookmarkStart w:id="45" w:name="_995e9a3t866k" w:colFirst="0" w:colLast="0"/>
       <w:bookmarkEnd w:id="45"/>
-      <w:r>
-        <w:t>Task</w:t>
-      </w:r>
-    </w:p>
-    <w:p>
-      <w:r>
-        <w:t xml:space="preserve">The phone has a very favorite message transfer function that we implement (or simulate) in the </w:t>
-      </w:r>
-      <w:proofErr w:type="spellStart"/>
-      <w:r>
-        <w:t>WinForms</w:t>
-      </w:r>
-      <w:proofErr w:type="spellEnd"/>
-      <w:r>
-        <w:t xml:space="preserve"> application.</w:t>
-      </w:r>
-    </w:p>
-    <w:p>
-      <w:pPr>
-        <w:pStyle w:val="Heading4"/>
-      </w:pPr>
-      <w:bookmarkStart w:id="46" w:name="_995e9a3t866k" w:colFirst="0" w:colLast="0"/>
-      <w:bookmarkEnd w:id="46"/>
       <w:r>
         <w:t>Task 1. Events</w:t>
       </w:r>
@@ -3453,19 +3436,11 @@
       <w:r>
         <w:t xml:space="preserve">In a real phone, SMS notifications come through GSM communications, since we do not have GSM it is necessary to simulate the receipt of SMS. To do this, you need to declare the event in </w:t>
       </w:r>
-      <w:commentRangeStart w:id="47"/>
       <w:proofErr w:type="spellStart"/>
       <w:r>
         <w:t>SMSProvider</w:t>
       </w:r>
-      <w:commentRangeEnd w:id="47"/>
-      <w:proofErr w:type="spellEnd"/>
-      <w:r>
-        <w:rPr>
-          <w:rStyle w:val="CommentReference"/>
-        </w:rPr>
-        <w:commentReference w:id="47"/>
-      </w:r>
+      <w:proofErr w:type="spellEnd"/>
       <w:r>
         <w:t>:</w:t>
       </w:r>
@@ -3531,32 +3506,7 @@
       </w:r>
       <w:proofErr w:type="spellEnd"/>
       <w:r>
-        <w:t xml:space="preserve"> can be Null if no one subscribes, so you need to check the event on Null. In this case, another problem awaits us - </w:t>
-      </w:r>
-      <w:commentRangeStart w:id="48"/>
-      <w:r>
-        <w:t>thread safety</w:t>
-      </w:r>
-      <w:commentRangeEnd w:id="48"/>
-      <w:r>
-        <w:rPr>
-          <w:rStyle w:val="CommentReference"/>
-        </w:rPr>
-        <w:commentReference w:id="48"/>
-      </w:r>
-      <w:r>
-        <w:t xml:space="preserve">. </w:t>
-      </w:r>
-      <w:commentRangeStart w:id="49"/>
-      <w:r>
-        <w:t>There is a way to thread-safe call an event, it must be used in all cases when you call events:</w:t>
-      </w:r>
-      <w:commentRangeEnd w:id="49"/>
-      <w:r>
-        <w:rPr>
-          <w:rStyle w:val="CommentReference"/>
-        </w:rPr>
-        <w:commentReference w:id="49"/>
+        <w:t xml:space="preserve"> can be Null if no one subscribes, so you need to check the event on Null. In this case, another problem awaits us - thread safety. There is a way to thread-safe call an event, it must be used in all cases when you call events:</w:t>
       </w:r>
     </w:p>
     <w:p>
@@ -3605,21 +3555,7 @@
     </w:p>
     <w:p>
       <w:r>
-        <w:t xml:space="preserve">First, the delegate is stored in the handler reference, </w:t>
-      </w:r>
-      <w:commentRangeStart w:id="50"/>
-      <w:r>
-        <w:t>this step makes the call thread safe</w:t>
-      </w:r>
-      <w:commentRangeEnd w:id="50"/>
-      <w:r>
-        <w:rPr>
-          <w:rStyle w:val="CommentReference"/>
-        </w:rPr>
-        <w:commentReference w:id="50"/>
-      </w:r>
-      <w:r>
-        <w:t xml:space="preserve">, </w:t>
+        <w:t xml:space="preserve">First, the delegate is stored in the handler reference, this step makes the call thread safe, </w:t>
       </w:r>
       <w:proofErr w:type="gramStart"/>
       <w:r>
@@ -3655,29 +3591,15 @@
       <w:pPr>
         <w:pStyle w:val="Heading4"/>
       </w:pPr>
-      <w:bookmarkStart w:id="51" w:name="_emikpldtvizt" w:colFirst="0" w:colLast="0"/>
-      <w:bookmarkEnd w:id="51"/>
+      <w:bookmarkStart w:id="46" w:name="_emikpldtvizt" w:colFirst="0" w:colLast="0"/>
+      <w:bookmarkEnd w:id="46"/>
       <w:r>
         <w:t>Task 2. Delegates</w:t>
       </w:r>
     </w:p>
     <w:p>
       <w:r>
-        <w:t xml:space="preserve">The format of the output of messages can be expanded and made more flexible, for this purpose delegates can be used. Consider adding receiving time into output, the first step is to implement a </w:t>
-      </w:r>
-      <w:commentRangeStart w:id="52"/>
-      <w:r>
-        <w:t>method that adds a date to the message</w:t>
-      </w:r>
-      <w:commentRangeEnd w:id="52"/>
-      <w:r>
-        <w:rPr>
-          <w:rStyle w:val="CommentReference"/>
-        </w:rPr>
-        <w:commentReference w:id="52"/>
-      </w:r>
-      <w:r>
-        <w:t>:</w:t>
+        <w:t>The format of the output of messages can be expanded and made more flexible, for this purpose delegates can be used. Consider adding receiving time into output, the first step is to implement a method that adds a date to the message:</w:t>
       </w:r>
     </w:p>
     <w:p>
@@ -3789,25 +3711,10 @@
       </w:r>
       <w:proofErr w:type="spellEnd"/>
       <w:r>
-        <w:t xml:space="preserve"> method is passed. The next step is to apply the created delegate when </w:t>
-      </w:r>
-      <w:commentRangeStart w:id="53"/>
-      <w:r>
-        <w:t>displaying messages</w:t>
-      </w:r>
-      <w:commentRangeEnd w:id="53"/>
-      <w:r>
-        <w:rPr>
-          <w:rStyle w:val="CommentReference"/>
-        </w:rPr>
-        <w:commentReference w:id="53"/>
-      </w:r>
-      <w:r>
-        <w:t>:</w:t>
-      </w:r>
-    </w:p>
-    <w:p>
-      <w:bookmarkStart w:id="54" w:name="_GoBack"/>
+        <w:t xml:space="preserve"> method is passed. The next step is to apply the created delegate when displaying messages:</w:t>
+      </w:r>
+    </w:p>
+    <w:p>
       <w:r>
         <w:rPr>
           <w:noProof/>
@@ -3849,7 +3756,6 @@
           </wp:inline>
         </w:drawing>
       </w:r>
-      <w:bookmarkEnd w:id="54"/>
     </w:p>
     <w:p>
       <w:r>
@@ -4042,8 +3948,8 @@
       <w:pPr>
         <w:pStyle w:val="Heading1"/>
       </w:pPr>
-      <w:bookmarkStart w:id="55" w:name="_wvbvd59pruq3" w:colFirst="0" w:colLast="0"/>
-      <w:bookmarkEnd w:id="55"/>
+      <w:bookmarkStart w:id="47" w:name="_wvbvd59pruq3" w:colFirst="0" w:colLast="0"/>
+      <w:bookmarkEnd w:id="47"/>
       <w:r>
         <w:lastRenderedPageBreak/>
         <w:t xml:space="preserve">4. </w:t>
@@ -4063,8 +3969,8 @@
       <w:pPr>
         <w:pStyle w:val="Heading2"/>
       </w:pPr>
-      <w:bookmarkStart w:id="56" w:name="_j60srub4rglm" w:colFirst="0" w:colLast="0"/>
-      <w:bookmarkEnd w:id="56"/>
+      <w:bookmarkStart w:id="48" w:name="_j60srub4rglm" w:colFirst="0" w:colLast="0"/>
+      <w:bookmarkEnd w:id="48"/>
       <w:r>
         <w:t>Description</w:t>
       </w:r>
@@ -4156,8 +4062,8 @@
       <w:pPr>
         <w:pStyle w:val="Heading2"/>
       </w:pPr>
-      <w:bookmarkStart w:id="57" w:name="_qfyom6b304h" w:colFirst="0" w:colLast="0"/>
-      <w:bookmarkEnd w:id="57"/>
+      <w:bookmarkStart w:id="49" w:name="_qfyom6b304h" w:colFirst="0" w:colLast="0"/>
+      <w:bookmarkEnd w:id="49"/>
       <w:r>
         <w:t>Goal</w:t>
       </w:r>
@@ -4177,8 +4083,8 @@
       <w:pPr>
         <w:pStyle w:val="Heading2"/>
       </w:pPr>
-      <w:bookmarkStart w:id="58" w:name="_7l0uhhw3bxce" w:colFirst="0" w:colLast="0"/>
-      <w:bookmarkEnd w:id="58"/>
+      <w:bookmarkStart w:id="50" w:name="_7l0uhhw3bxce" w:colFirst="0" w:colLast="0"/>
+      <w:bookmarkEnd w:id="50"/>
       <w:r>
         <w:t>Task</w:t>
       </w:r>
@@ -4474,10 +4380,24 @@
     </w:p>
     <w:p>
       <w:r>
-        <w:t>Write unit tests for testing combined filters. All the combinations should be covered.</w:t>
-      </w:r>
-      <w:r>
-        <w:t xml:space="preserve"> Don’t forget to cover OR / AND logic for combined filters.</w:t>
+        <w:t xml:space="preserve">Write unit tests for testing combined filters. </w:t>
+      </w:r>
+      <w:commentRangeStart w:id="51"/>
+      <w:r>
+        <w:t>All the combinations should be covered.</w:t>
+      </w:r>
+      <w:r>
+        <w:t xml:space="preserve"> Don’t forget to cover OR / AND logic for combined filters</w:t>
+      </w:r>
+      <w:commentRangeEnd w:id="51"/>
+      <w:r>
+        <w:rPr>
+          <w:rStyle w:val="CommentReference"/>
+        </w:rPr>
+        <w:commentReference w:id="51"/>
+      </w:r>
+      <w:r>
+        <w:t>.</w:t>
       </w:r>
     </w:p>
     <w:p>
@@ -4580,15 +4500,26 @@
         <w:t>Write unit tests for verifying that messages are being added to Storage collection when new message coming.</w:t>
       </w:r>
       <w:r>
-        <w:t xml:space="preserve"> Also methods for adding and removing messages in Storage class can be tested.</w:t>
+        <w:t xml:space="preserve"> Also methods for adding and removing messages in Storage class </w:t>
+      </w:r>
+      <w:commentRangeStart w:id="52"/>
+      <w:r>
+        <w:t>can be tested.</w:t>
+      </w:r>
+      <w:commentRangeEnd w:id="52"/>
+      <w:r>
+        <w:rPr>
+          <w:rStyle w:val="CommentReference"/>
+        </w:rPr>
+        <w:commentReference w:id="52"/>
       </w:r>
     </w:p>
     <w:p>
       <w:pPr>
         <w:pStyle w:val="Heading1"/>
       </w:pPr>
-      <w:bookmarkStart w:id="59" w:name="_po15lsr6zyaw" w:colFirst="0" w:colLast="0"/>
-      <w:bookmarkEnd w:id="59"/>
+      <w:bookmarkStart w:id="53" w:name="_po15lsr6zyaw" w:colFirst="0" w:colLast="0"/>
+      <w:bookmarkEnd w:id="53"/>
       <w:r>
         <w:br w:type="page"/>
       </w:r>
@@ -4597,8 +4528,8 @@
       <w:pPr>
         <w:pStyle w:val="Heading1"/>
       </w:pPr>
-      <w:bookmarkStart w:id="60" w:name="_fepune808lf6" w:colFirst="0" w:colLast="0"/>
-      <w:bookmarkEnd w:id="60"/>
+      <w:bookmarkStart w:id="54" w:name="_fepune808lf6" w:colFirst="0" w:colLast="0"/>
+      <w:bookmarkEnd w:id="54"/>
       <w:r>
         <w:lastRenderedPageBreak/>
         <w:t>5. Threading</w:t>
@@ -4611,15 +4542,15 @@
       <w:pPr>
         <w:pStyle w:val="Heading2"/>
       </w:pPr>
-      <w:bookmarkStart w:id="61" w:name="_3hgfro3hsiik" w:colFirst="0" w:colLast="0"/>
-      <w:bookmarkEnd w:id="61"/>
+      <w:bookmarkStart w:id="55" w:name="_3hgfro3hsiik" w:colFirst="0" w:colLast="0"/>
+      <w:bookmarkEnd w:id="55"/>
     </w:p>
     <w:p>
       <w:pPr>
         <w:pStyle w:val="Heading2"/>
       </w:pPr>
-      <w:bookmarkStart w:id="62" w:name="_86c7ivdv6nr2" w:colFirst="0" w:colLast="0"/>
-      <w:bookmarkEnd w:id="62"/>
+      <w:bookmarkStart w:id="56" w:name="_86c7ivdv6nr2" w:colFirst="0" w:colLast="0"/>
+      <w:bookmarkEnd w:id="56"/>
       <w:r>
         <w:t>Description</w:t>
       </w:r>
@@ -4639,8 +4570,8 @@
       <w:pPr>
         <w:pStyle w:val="Heading2"/>
       </w:pPr>
-      <w:bookmarkStart w:id="63" w:name="_y3gw1y7alqy" w:colFirst="0" w:colLast="0"/>
-      <w:bookmarkEnd w:id="63"/>
+      <w:bookmarkStart w:id="57" w:name="_y3gw1y7alqy" w:colFirst="0" w:colLast="0"/>
+      <w:bookmarkEnd w:id="57"/>
       <w:r>
         <w:t>Goal</w:t>
       </w:r>
@@ -4660,8 +4591,8 @@
       <w:pPr>
         <w:pStyle w:val="Heading2"/>
       </w:pPr>
-      <w:bookmarkStart w:id="64" w:name="_rnm1vesjzlf1" w:colFirst="0" w:colLast="0"/>
-      <w:bookmarkEnd w:id="64"/>
+      <w:bookmarkStart w:id="58" w:name="_rnm1vesjzlf1" w:colFirst="0" w:colLast="0"/>
+      <w:bookmarkEnd w:id="58"/>
       <w:r>
         <w:t>Task</w:t>
       </w:r>
@@ -4675,8 +4606,8 @@
       <w:pPr>
         <w:pStyle w:val="Heading4"/>
       </w:pPr>
-      <w:bookmarkStart w:id="65" w:name="_3mk1pzc5pqyx" w:colFirst="0" w:colLast="0"/>
-      <w:bookmarkEnd w:id="65"/>
+      <w:bookmarkStart w:id="59" w:name="_3mk1pzc5pqyx" w:colFirst="0" w:colLast="0"/>
+      <w:bookmarkEnd w:id="59"/>
       <w:r>
         <w:t>Task 1. Using T</w:t>
       </w:r>
@@ -4712,8 +4643,8 @@
       <w:pPr>
         <w:pStyle w:val="Heading4"/>
       </w:pPr>
-      <w:bookmarkStart w:id="66" w:name="_5f4s7q4x67qy" w:colFirst="0" w:colLast="0"/>
-      <w:bookmarkEnd w:id="66"/>
+      <w:bookmarkStart w:id="60" w:name="_5f4s7q4x67qy" w:colFirst="0" w:colLast="0"/>
+      <w:bookmarkEnd w:id="60"/>
       <w:r>
         <w:t>Task 2. Thread Synchronization</w:t>
       </w:r>
@@ -4870,8 +4801,8 @@
       <w:r>
         <w:t>. Using Tasks</w:t>
       </w:r>
-      <w:bookmarkStart w:id="67" w:name="_fwheiswmzftn" w:colFirst="0" w:colLast="0"/>
-      <w:bookmarkEnd w:id="67"/>
+      <w:bookmarkStart w:id="61" w:name="_fwheiswmzftn" w:colFirst="0" w:colLast="0"/>
+      <w:bookmarkEnd w:id="61"/>
       <w:r>
         <w:t xml:space="preserve"> </w:t>
       </w:r>
@@ -4948,6 +4879,7 @@
       </w:r>
     </w:p>
     <w:p>
+      <w:commentRangeStart w:id="62"/>
       <w:r>
         <w:t xml:space="preserve">Write unit tests for </w:t>
       </w:r>
@@ -4977,6 +4909,13 @@
       <w:r>
         <w:t xml:space="preserve"> is not turned on and vice versa.</w:t>
       </w:r>
+      <w:commentRangeEnd w:id="62"/>
+      <w:r>
+        <w:rPr>
+          <w:rStyle w:val="CommentReference"/>
+        </w:rPr>
+        <w:commentReference w:id="62"/>
+      </w:r>
     </w:p>
     <w:p/>
     <w:p>
@@ -4988,8 +4927,8 @@
       <w:pPr>
         <w:pStyle w:val="Heading1"/>
       </w:pPr>
-      <w:bookmarkStart w:id="68" w:name="_bj8wjoqal336" w:colFirst="0" w:colLast="0"/>
-      <w:bookmarkEnd w:id="68"/>
+      <w:bookmarkStart w:id="63" w:name="_bj8wjoqal336" w:colFirst="0" w:colLast="0"/>
+      <w:bookmarkEnd w:id="63"/>
       <w:r>
         <w:lastRenderedPageBreak/>
         <w:t>6. Equality and Comparisons</w:t>
@@ -5000,8 +4939,8 @@
       <w:pPr>
         <w:pStyle w:val="Heading2"/>
       </w:pPr>
-      <w:bookmarkStart w:id="69" w:name="_u981nq5pueyo" w:colFirst="0" w:colLast="0"/>
-      <w:bookmarkEnd w:id="69"/>
+      <w:bookmarkStart w:id="64" w:name="_u981nq5pueyo" w:colFirst="0" w:colLast="0"/>
+      <w:bookmarkEnd w:id="64"/>
       <w:r>
         <w:t>Goal</w:t>
       </w:r>
@@ -5018,8 +4957,8 @@
       <w:pPr>
         <w:pStyle w:val="Heading2"/>
       </w:pPr>
-      <w:bookmarkStart w:id="70" w:name="_v4jbjs3fixsa" w:colFirst="0" w:colLast="0"/>
-      <w:bookmarkEnd w:id="70"/>
+      <w:bookmarkStart w:id="65" w:name="_v4jbjs3fixsa" w:colFirst="0" w:colLast="0"/>
+      <w:bookmarkEnd w:id="65"/>
       <w:r>
         <w:t>Task</w:t>
       </w:r>
@@ -5033,33 +4972,195 @@
       <w:pPr>
         <w:pStyle w:val="Heading4"/>
       </w:pPr>
-      <w:bookmarkStart w:id="71" w:name="_7iebkl5bvwhu" w:colFirst="0" w:colLast="0"/>
+      <w:bookmarkStart w:id="66" w:name="_7iebkl5bvwhu" w:colFirst="0" w:colLast="0"/>
+      <w:bookmarkEnd w:id="66"/>
+      <w:r>
+        <w:t>Task 1. Comparisons</w:t>
+      </w:r>
+    </w:p>
+    <w:p>
+      <w:r>
+        <w:t>Add a new Contact class that will describe the subscriber, one subscriber may have more than one phone.</w:t>
+      </w:r>
+    </w:p>
+    <w:p>
+      <w:r>
+        <w:t>It is also necessary to create a Call class that will contain information about the contact, call time and call direction - incoming or outgoing.</w:t>
+      </w:r>
+    </w:p>
+    <w:p>
+      <w:r>
+        <w:t xml:space="preserve">The call list is always sorted by the date of the call in descending order. To make this possible, you can implement the </w:t>
+      </w:r>
+      <w:proofErr w:type="spellStart"/>
+      <w:r>
+        <w:t>IComparable</w:t>
+      </w:r>
+      <w:proofErr w:type="spellEnd"/>
+      <w:r>
+        <w:t xml:space="preserve"> interface in the class Call. After that, calls can be sorted.</w:t>
+      </w:r>
+    </w:p>
+    <w:p>
+      <w:pPr>
+        <w:pStyle w:val="Heading4"/>
+      </w:pPr>
+      <w:r>
+        <w:t xml:space="preserve">Task </w:t>
+      </w:r>
+      <w:r>
+        <w:t>2</w:t>
+      </w:r>
+      <w:r>
+        <w:t>. Unit tests</w:t>
+      </w:r>
+    </w:p>
+    <w:p>
+      <w:commentRangeStart w:id="67"/>
+      <w:r>
+        <w:t xml:space="preserve">Write unit tests which verify sorting in the list while adding or / and removing item(s) from /to the </w:t>
+      </w:r>
+      <w:proofErr w:type="gramStart"/>
+      <w:r>
+        <w:t>List</w:t>
+      </w:r>
+      <w:r>
+        <w:t xml:space="preserve"> </w:t>
+      </w:r>
+      <w:r>
+        <w:t>.</w:t>
+      </w:r>
+      <w:commentRangeEnd w:id="67"/>
+      <w:proofErr w:type="gramEnd"/>
+      <w:r>
+        <w:rPr>
+          <w:rStyle w:val="CommentReference"/>
+        </w:rPr>
+        <w:commentReference w:id="67"/>
+      </w:r>
+    </w:p>
+    <w:p>
+      <w:pPr>
+        <w:pStyle w:val="Heading4"/>
+      </w:pPr>
+      <w:bookmarkStart w:id="68" w:name="_jqo8b3osb6wo" w:colFirst="0" w:colLast="0"/>
+      <w:bookmarkEnd w:id="68"/>
+      <w:r>
+        <w:t>Task 3</w:t>
+      </w:r>
+      <w:r>
+        <w:t>. Form</w:t>
+      </w:r>
+    </w:p>
+    <w:p>
+      <w:r>
+        <w:t xml:space="preserve">Create a form on which calls will be displayed, for this you can use </w:t>
+      </w:r>
+      <w:commentRangeStart w:id="69"/>
+      <w:proofErr w:type="spellStart"/>
+      <w:r>
+        <w:t>ListView</w:t>
+      </w:r>
+      <w:proofErr w:type="spellEnd"/>
+      <w:r>
+        <w:t xml:space="preserve"> </w:t>
+      </w:r>
+      <w:commentRangeEnd w:id="69"/>
+      <w:r>
+        <w:rPr>
+          <w:rStyle w:val="CommentReference"/>
+        </w:rPr>
+        <w:commentReference w:id="69"/>
+      </w:r>
+      <w:r>
+        <w:t>control</w:t>
+      </w:r>
+    </w:p>
+    <w:p>
+      <w:r>
+        <w:t>To generate calls, you can use a separate thread, similar to SMS.</w:t>
+      </w:r>
+    </w:p>
+    <w:p>
+      <w:r>
+        <w:t xml:space="preserve">Calls can be saved to </w:t>
+      </w:r>
+      <w:commentRangeStart w:id="70"/>
+      <w:r>
+        <w:t xml:space="preserve">List &lt;Call&gt; </w:t>
+      </w:r>
+      <w:commentRangeEnd w:id="70"/>
+      <w:r>
+        <w:rPr>
+          <w:rStyle w:val="CommentReference"/>
+        </w:rPr>
+        <w:commentReference w:id="70"/>
+      </w:r>
+      <w:r>
+        <w:t xml:space="preserve">and sorted before being added to the </w:t>
+      </w:r>
+      <w:proofErr w:type="spellStart"/>
+      <w:r>
+        <w:t>ListView</w:t>
+      </w:r>
+      <w:proofErr w:type="spellEnd"/>
+      <w:r>
+        <w:t>.</w:t>
+      </w:r>
+    </w:p>
+    <w:p>
+      <w:pPr>
+        <w:pStyle w:val="Heading4"/>
+      </w:pPr>
+      <w:bookmarkStart w:id="71" w:name="_u6o3myqj5aw" w:colFirst="0" w:colLast="0"/>
       <w:bookmarkEnd w:id="71"/>
       <w:r>
-        <w:t>Task 1. Comparisons</w:t>
-      </w:r>
-    </w:p>
-    <w:p>
-      <w:r>
-        <w:t>Add a new Contact class that will describe the subscriber, one subscriber may have more than one phone.</w:t>
-      </w:r>
-    </w:p>
-    <w:p>
-      <w:r>
-        <w:t>It is also necessary to create a Call class that will contain information about the contact, call time and call direction - incoming or outgoing.</w:t>
-      </w:r>
-    </w:p>
-    <w:p>
-      <w:r>
-        <w:t xml:space="preserve">The call list is always sorted by the date of the call in descending order. To make this possible, you can implement the </w:t>
-      </w:r>
-      <w:proofErr w:type="spellStart"/>
-      <w:r>
-        <w:t>IComparable</w:t>
-      </w:r>
-      <w:proofErr w:type="spellEnd"/>
-      <w:r>
-        <w:t xml:space="preserve"> interface in the class Call. After that, calls can be sorted.</w:t>
+        <w:t>T</w:t>
+      </w:r>
+      <w:r>
+        <w:t>ask 4</w:t>
+      </w:r>
+      <w:r>
+        <w:t>. Equality</w:t>
+      </w:r>
+    </w:p>
+    <w:p>
+      <w:r>
+        <w:t>Modern phones are able to combine similar calls into groups, if someone calls you several times in a row, then in the call history such calls are combined into one. To be able to do this it is necessary to somehow determine whether the calls are the same or not.</w:t>
+      </w:r>
+    </w:p>
+    <w:p>
+      <w:r>
+        <w:t>Override the Equals method for the Call class. Note that the incoming and outgoing calls from the same contact are treated as different calls.</w:t>
+      </w:r>
+    </w:p>
+    <w:p>
+      <w:r>
+        <w:t>When adding a new call to the list, it is necessary to compare the new call with the last one in the list, if they are the same, then they must be combined</w:t>
+      </w:r>
+      <w:r>
+        <w:t>. For doing that Call class can be extended for supporting similar calls by adding new property</w:t>
+      </w:r>
+      <w:r>
+        <w:t xml:space="preserve"> with associated calls</w:t>
+      </w:r>
+      <w:r>
+        <w:t xml:space="preserve"> out there.</w:t>
+      </w:r>
+      <w:r>
+        <w:t xml:space="preserve"> </w:t>
+      </w:r>
+      <w:r>
+        <w:t xml:space="preserve">Another solution could be </w:t>
+      </w:r>
+      <w:r>
+        <w:t>c</w:t>
+      </w:r>
+      <w:r>
+        <w:t>reating descendant from Call with additional property for storing Calls. You can think up whatever solution you want but you should have in mind OOP principles while doing it.</w:t>
+      </w:r>
+      <w:r>
+        <w:t xml:space="preserve"> </w:t>
       </w:r>
     </w:p>
     <w:p>
@@ -5067,166 +5168,66 @@
         <w:pStyle w:val="Heading4"/>
       </w:pPr>
       <w:r>
+        <w:t>Task 5. Unit tests</w:t>
+      </w:r>
+    </w:p>
+    <w:p>
+      <w:commentRangeStart w:id="72"/>
+      <w:r>
+        <w:t>Write unit tests for comparing Calls between each other. Cover all the cases you can think up.</w:t>
+      </w:r>
+      <w:commentRangeEnd w:id="72"/>
+      <w:r>
+        <w:rPr>
+          <w:rStyle w:val="CommentReference"/>
+        </w:rPr>
+        <w:commentReference w:id="72"/>
+      </w:r>
+    </w:p>
+    <w:p>
+      <w:pPr>
+        <w:pStyle w:val="Heading4"/>
+      </w:pPr>
+      <w:bookmarkStart w:id="73" w:name="_uck74a2mka7x" w:colFirst="0" w:colLast="0"/>
+      <w:bookmarkEnd w:id="73"/>
+      <w:r>
         <w:t xml:space="preserve">Task </w:t>
       </w:r>
       <w:r>
-        <w:t>2</w:t>
-      </w:r>
-      <w:r>
-        <w:t>. Unit tests</w:t>
-      </w:r>
-    </w:p>
-    <w:p>
-      <w:r>
-        <w:t xml:space="preserve">Write unit tests which verify sorting in the list while adding or / and removing item(s) from /to the </w:t>
-      </w:r>
-      <w:proofErr w:type="gramStart"/>
-      <w:r>
-        <w:t>List</w:t>
-      </w:r>
-      <w:r>
-        <w:t xml:space="preserve"> </w:t>
-      </w:r>
-      <w:r>
-        <w:t>.</w:t>
-      </w:r>
-      <w:proofErr w:type="gramEnd"/>
-    </w:p>
-    <w:p>
-      <w:pPr>
-        <w:pStyle w:val="Heading4"/>
-      </w:pPr>
-      <w:bookmarkStart w:id="72" w:name="_jqo8b3osb6wo" w:colFirst="0" w:colLast="0"/>
-      <w:bookmarkEnd w:id="72"/>
-      <w:r>
-        <w:t>Task 3</w:t>
+        <w:t>6</w:t>
       </w:r>
       <w:r>
         <w:t>. Form</w:t>
       </w:r>
     </w:p>
     <w:p>
-      <w:r>
-        <w:t xml:space="preserve">Create a form on which calls will be displayed, for this you can use </w:t>
-      </w:r>
-      <w:proofErr w:type="spellStart"/>
-      <w:r>
-        <w:t>ListView</w:t>
-      </w:r>
-      <w:proofErr w:type="spellEnd"/>
-      <w:r>
-        <w:t xml:space="preserve"> control</w:t>
-      </w:r>
-    </w:p>
-    <w:p>
-      <w:r>
-        <w:t>To generate calls, you can use a separate thread, similar to SMS.</w:t>
-      </w:r>
-    </w:p>
-    <w:p>
-      <w:r>
-        <w:t xml:space="preserve">Calls can be saved to List &lt;Call&gt; and sorted before being added to the </w:t>
-      </w:r>
-      <w:proofErr w:type="spellStart"/>
-      <w:r>
-        <w:t>ListView</w:t>
-      </w:r>
-      <w:proofErr w:type="spellEnd"/>
-      <w:r>
-        <w:t>.</w:t>
-      </w:r>
-    </w:p>
-    <w:p>
-      <w:pPr>
-        <w:pStyle w:val="Heading4"/>
-      </w:pPr>
-      <w:bookmarkStart w:id="73" w:name="_u6o3myqj5aw" w:colFirst="0" w:colLast="0"/>
-      <w:bookmarkEnd w:id="73"/>
-      <w:r>
-        <w:t>T</w:t>
-      </w:r>
-      <w:r>
-        <w:t>ask 4</w:t>
-      </w:r>
-      <w:r>
-        <w:t>. Equality</w:t>
-      </w:r>
-    </w:p>
-    <w:p>
-      <w:r>
-        <w:t>Modern phones are able to combine similar calls into groups, if someone calls you several times in a row, then in the call history such calls are combined into one. To be able to do this it is necessary to somehow determine whether the calls are the same or not.</w:t>
-      </w:r>
-    </w:p>
-    <w:p>
-      <w:r>
-        <w:t>Override the Equals method for the Call class. Note that the incoming and outgoing calls from the same contact are treated as different calls.</w:t>
-      </w:r>
-    </w:p>
-    <w:p>
-      <w:r>
-        <w:t>When adding a new call to the list, it is necessary to compare the new call with the last one in the list, if they are the same, then they must be combined</w:t>
-      </w:r>
-      <w:r>
-        <w:t>. For doing that Call class can be extended for supporting similar calls by adding new property</w:t>
-      </w:r>
-      <w:r>
-        <w:t xml:space="preserve"> with associated calls</w:t>
-      </w:r>
-      <w:r>
-        <w:t xml:space="preserve"> out there.</w:t>
-      </w:r>
-      <w:r>
-        <w:t xml:space="preserve"> </w:t>
-      </w:r>
-      <w:r>
-        <w:t xml:space="preserve">Another solution could be </w:t>
-      </w:r>
-      <w:r>
-        <w:t>c</w:t>
-      </w:r>
-      <w:r>
-        <w:t>reating descendant from Call with additional property for storing Calls. You can think up whatever solution you want but you should have in mind OOP principles while doing it.</w:t>
-      </w:r>
-      <w:r>
-        <w:t xml:space="preserve"> </w:t>
-      </w:r>
-    </w:p>
-    <w:p>
-      <w:pPr>
-        <w:pStyle w:val="Heading4"/>
-      </w:pPr>
-      <w:r>
-        <w:t>Task 5. Unit tests</w:t>
-      </w:r>
-    </w:p>
-    <w:p>
-      <w:r>
-        <w:t>Write unit tests for comparing Calls between each other. Cover all the cases you can think up.</w:t>
-      </w:r>
-    </w:p>
-    <w:p>
-      <w:pPr>
-        <w:pStyle w:val="Heading4"/>
-      </w:pPr>
-      <w:bookmarkStart w:id="74" w:name="_uck74a2mka7x" w:colFirst="0" w:colLast="0"/>
-      <w:bookmarkEnd w:id="74"/>
-      <w:r>
-        <w:t xml:space="preserve">Task </w:t>
-      </w:r>
-      <w:r>
-        <w:t>6</w:t>
-      </w:r>
-      <w:r>
-        <w:t>. Form</w:t>
-      </w:r>
-    </w:p>
-    <w:p>
+      <w:commentRangeStart w:id="74"/>
       <w:r>
         <w:t xml:space="preserve">Implement association of identical calls in the </w:t>
       </w:r>
       <w:r>
-        <w:t xml:space="preserve">group by analogy with the phone and visualize it on the Form. </w:t>
-      </w:r>
+        <w:t>group by analogy with the phone and visualize it on the Form</w:t>
+      </w:r>
+      <w:commentRangeEnd w:id="74"/>
+      <w:r>
+        <w:rPr>
+          <w:rStyle w:val="CommentReference"/>
+        </w:rPr>
+        <w:commentReference w:id="74"/>
+      </w:r>
+      <w:commentRangeStart w:id="75"/>
+      <w:r>
+        <w:t xml:space="preserve">. </w:t>
+      </w:r>
+      <w:commentRangeEnd w:id="75"/>
+      <w:r>
+        <w:rPr>
+          <w:rStyle w:val="CommentReference"/>
+        </w:rPr>
+        <w:commentReference w:id="75"/>
+      </w:r>
+      <w:bookmarkStart w:id="76" w:name="_GoBack"/>
+      <w:bookmarkEnd w:id="76"/>
     </w:p>
     <w:sectPr>
       <w:pgSz w:w="11906" w:h="16838"/>
@@ -5968,7 +5969,7 @@
       </w:r>
     </w:p>
   </w:comment>
-  <w:comment w:id="41" w:author="Windows User" w:date="2017-12-19T05:17:00Z" w:initials="WU">
+  <w:comment w:id="51" w:author="Windows User" w:date="2017-12-27T22:45:00Z" w:initials="WU">
     <w:p>
       <w:pPr>
         <w:pStyle w:val="CommentText"/>
@@ -5979,166 +5980,319 @@
         </w:rPr>
         <w:annotationRef/>
       </w:r>
-      <w:r>
-        <w:t>On which lab’s code is based this one?</w:t>
+      <w:proofErr w:type="spellStart"/>
+      <w:r>
+        <w:rPr>
+          <w:lang w:val="uk-UA"/>
+        </w:rPr>
+        <w:t>There</w:t>
+      </w:r>
+      <w:proofErr w:type="spellEnd"/>
+      <w:r>
+        <w:rPr>
+          <w:lang w:val="uk-UA"/>
+        </w:rPr>
+        <w:t xml:space="preserve"> </w:t>
+      </w:r>
+      <w:proofErr w:type="spellStart"/>
+      <w:r>
+        <w:rPr>
+          <w:lang w:val="uk-UA"/>
+        </w:rPr>
+        <w:t>are</w:t>
+      </w:r>
+      <w:proofErr w:type="spellEnd"/>
+      <w:r>
+        <w:rPr>
+          <w:lang w:val="uk-UA"/>
+        </w:rPr>
+        <w:t xml:space="preserve"> 32 </w:t>
+      </w:r>
+      <w:proofErr w:type="spellStart"/>
+      <w:r>
+        <w:rPr>
+          <w:lang w:val="uk-UA"/>
+        </w:rPr>
+        <w:t>cases</w:t>
+      </w:r>
+      <w:proofErr w:type="spellEnd"/>
+      <w:r>
+        <w:rPr>
+          <w:lang w:val="uk-UA"/>
+        </w:rPr>
+        <w:t xml:space="preserve">. </w:t>
+      </w:r>
+      <w:proofErr w:type="spellStart"/>
+      <w:r>
+        <w:rPr>
+          <w:lang w:val="uk-UA"/>
+        </w:rPr>
+        <w:t>All</w:t>
+      </w:r>
+      <w:proofErr w:type="spellEnd"/>
+      <w:r>
+        <w:rPr>
+          <w:lang w:val="uk-UA"/>
+        </w:rPr>
+        <w:t xml:space="preserve"> </w:t>
+      </w:r>
+      <w:proofErr w:type="spellStart"/>
+      <w:r>
+        <w:rPr>
+          <w:lang w:val="uk-UA"/>
+        </w:rPr>
+        <w:t>combinations</w:t>
+      </w:r>
+      <w:proofErr w:type="spellEnd"/>
+      <w:r>
+        <w:rPr>
+          <w:lang w:val="uk-UA"/>
+        </w:rPr>
+        <w:t xml:space="preserve"> </w:t>
+      </w:r>
+      <w:proofErr w:type="spellStart"/>
+      <w:r>
+        <w:rPr>
+          <w:lang w:val="uk-UA"/>
+        </w:rPr>
+        <w:t>you</w:t>
+      </w:r>
+      <w:proofErr w:type="spellEnd"/>
+      <w:r>
+        <w:rPr>
+          <w:lang w:val="uk-UA"/>
+        </w:rPr>
+        <w:t xml:space="preserve"> </w:t>
+      </w:r>
+      <w:proofErr w:type="spellStart"/>
+      <w:r>
+        <w:rPr>
+          <w:lang w:val="uk-UA"/>
+        </w:rPr>
+        <w:t>say</w:t>
+      </w:r>
+      <w:proofErr w:type="spellEnd"/>
+      <w:r>
+        <w:rPr>
+          <w:lang w:val="uk-UA"/>
+        </w:rPr>
+        <w:t>?</w:t>
+      </w:r>
+    </w:p>
+  </w:comment>
+  <w:comment w:id="52" w:author="Windows User" w:date="2017-12-27T23:00:00Z" w:initials="WU">
+    <w:p>
+      <w:pPr>
+        <w:pStyle w:val="CommentText"/>
+      </w:pPr>
+      <w:r>
+        <w:rPr>
+          <w:rStyle w:val="CommentReference"/>
+        </w:rPr>
+        <w:annotationRef/>
+      </w:r>
+      <w:r>
+        <w:t>Needs about 8 hours to complete. Really complicated one.</w:t>
+      </w:r>
+    </w:p>
+  </w:comment>
+  <w:comment w:id="62" w:author="Windows User" w:date="2017-12-28T20:56:00Z" w:initials="WU">
+    <w:p>
+      <w:pPr>
+        <w:pStyle w:val="CommentText"/>
+      </w:pPr>
+      <w:r>
+        <w:rPr>
+          <w:rStyle w:val="CommentReference"/>
+        </w:rPr>
+        <w:annotationRef/>
+      </w:r>
+      <w:r>
+        <w:t xml:space="preserve">This tests are more like </w:t>
+      </w:r>
+      <w:proofErr w:type="spellStart"/>
+      <w:r>
+        <w:t>integrational</w:t>
+      </w:r>
+      <w:proofErr w:type="spellEnd"/>
+      <w:r>
+        <w:t xml:space="preserve"> (</w:t>
+      </w:r>
+      <w:proofErr w:type="spellStart"/>
+      <w:r>
+        <w:t>MobileBase</w:t>
+      </w:r>
+      <w:proofErr w:type="spellEnd"/>
+      <w:r>
+        <w:t xml:space="preserve"> and Charger classes are involved)</w:t>
+      </w:r>
+    </w:p>
+  </w:comment>
+  <w:comment w:id="67" w:author="Windows User" w:date="2017-12-30T06:05:00Z" w:initials="WU">
+    <w:p>
+      <w:pPr>
+        <w:pStyle w:val="CommentText"/>
+      </w:pPr>
+      <w:r>
+        <w:rPr>
+          <w:rStyle w:val="CommentReference"/>
+        </w:rPr>
+        <w:annotationRef/>
+      </w:r>
+      <w:r>
+        <w:t>They’re not sorted by default. Seems we need to create new class that allows to do that.</w:t>
       </w:r>
       <w:r>
         <w:br/>
-        <w:t>I’ll use first (it not contains as much redundant code that will not be used here</w:t>
+        <w:t>It’s good idea to test Compare methods, not sorting in list.</w:t>
+      </w:r>
+    </w:p>
+  </w:comment>
+  <w:comment w:id="69" w:author="Windows User" w:date="2017-12-30T06:55:00Z" w:initials="WU">
+    <w:p>
+      <w:pPr>
+        <w:pStyle w:val="CommentText"/>
+      </w:pPr>
+      <w:r>
+        <w:rPr>
+          <w:rStyle w:val="CommentReference"/>
+        </w:rPr>
+        <w:annotationRef/>
+      </w:r>
+      <w:r>
+        <w:t>It’s poorly suitable for use described in Task 4 and Task 6. Tree view would be better.</w:t>
+      </w:r>
+    </w:p>
+  </w:comment>
+  <w:comment w:id="70" w:author="Windows User" w:date="2017-12-30T06:05:00Z" w:initials="WU">
+    <w:p>
+      <w:pPr>
+        <w:pStyle w:val="CommentText"/>
+      </w:pPr>
+      <w:r>
+        <w:rPr>
+          <w:rStyle w:val="CommentReference"/>
+        </w:rPr>
+        <w:annotationRef/>
+      </w:r>
+      <w:r>
+        <w:t>No, we don’t need to create new class. So what we are testing now?</w:t>
+      </w:r>
+    </w:p>
+  </w:comment>
+  <w:comment w:id="72" w:author="Windows User" w:date="2017-12-30T09:13:00Z" w:initials="WU">
+    <w:p>
+      <w:pPr>
+        <w:pStyle w:val="CommentText"/>
+      </w:pPr>
+      <w:r>
+        <w:rPr>
+          <w:rStyle w:val="CommentReference"/>
+        </w:rPr>
+        <w:annotationRef/>
+      </w:r>
+      <w:r>
+        <w:rPr>
+          <w:rStyle w:val="CommentReference"/>
+        </w:rPr>
+        <w:t>Strange that in Task 2 we are not doing the save with comparison.</w:t>
+      </w:r>
+    </w:p>
+  </w:comment>
+  <w:comment w:id="74" w:author="Windows User" w:date="2017-12-30T06:54:00Z" w:initials="WU">
+    <w:p>
+      <w:pPr>
+        <w:pStyle w:val="CommentText"/>
+      </w:pPr>
+      <w:r>
+        <w:rPr>
+          <w:rStyle w:val="CommentReference"/>
+        </w:rPr>
+        <w:annotationRef/>
+      </w:r>
+      <w:r>
+        <w:t>What is the difference with Task 4?</w:t>
+      </w:r>
+    </w:p>
+    <w:p>
+      <w:pPr>
+        <w:pStyle w:val="CommentText"/>
+      </w:pPr>
+      <w:r>
+        <w:t>About 6 hours spent.</w:t>
+      </w:r>
+    </w:p>
+  </w:comment>
+  <w:comment w:id="75" w:author="Windows User" w:date="2017-12-30T09:24:00Z" w:initials="WU">
+    <w:p>
+      <w:pPr>
+        <w:pStyle w:val="CommentText"/>
+      </w:pPr>
+      <w:r>
+        <w:rPr>
+          <w:rStyle w:val="CommentReference"/>
+        </w:rPr>
+        <w:annotationRef/>
+      </w:r>
+      <w:r>
+        <w:t>Conclusion:</w:t>
+      </w:r>
+      <w:r>
+        <w:br/>
+        <w:t>- Many duplications</w:t>
+      </w:r>
+      <w:r>
+        <w:br/>
+        <w:t>- Required technical details often prevent from using best practices and creating good architecture</w:t>
+      </w:r>
+      <w:r>
+        <w:br/>
+        <w:t>- Poorly described tasks, lot of changes in architecture needed during laboratory work</w:t>
+      </w:r>
+      <w:r>
+        <w:br/>
+        <w:t>- Almost all laboratory works require complete previous labs and we haven’t time to get them reviewed</w:t>
+      </w:r>
+      <w:r>
+        <w:br/>
+        <w:t xml:space="preserve">- </w:t>
+      </w:r>
+      <w:r>
+        <w:t>Almost all laboratory works require complete previous labs and</w:t>
+      </w:r>
+      <w:r>
+        <w:t xml:space="preserve"> when you haven’t do them all you still HAVE to do them all</w:t>
+      </w:r>
+      <w:r>
+        <w:br/>
+        <w:t xml:space="preserve">- </w:t>
+      </w:r>
+      <w:r>
+        <w:t>Almost all laboratory works re</w:t>
+      </w:r>
+      <w:r>
+        <w:t>quire complete previous labs so you can’t do everything in one solution without getting tutor into troubles during review</w:t>
+      </w:r>
+      <w:r>
+        <w:br/>
+        <w:t>- Totally underestimated (3 or 4 times)</w:t>
+      </w:r>
+    </w:p>
+    <w:p>
+      <w:pPr>
+        <w:pStyle w:val="CommentText"/>
+      </w:pPr>
+      <w:r>
+        <w:t>Total</w:t>
       </w:r>
       <w:proofErr w:type="gramStart"/>
       <w:r>
-        <w:t>)</w:t>
+        <w:t>:</w:t>
       </w:r>
       <w:proofErr w:type="gramEnd"/>
       <w:r>
         <w:br/>
-        <w:t xml:space="preserve">Oh </w:t>
-      </w:r>
-      <w:proofErr w:type="spellStart"/>
-      <w:r>
-        <w:t>shhhh</w:t>
-      </w:r>
-      <w:proofErr w:type="spellEnd"/>
-      <w:r>
-        <w:t xml:space="preserve">… Second one is more </w:t>
-      </w:r>
-      <w:proofErr w:type="spellStart"/>
-      <w:r>
-        <w:t>sutable</w:t>
-      </w:r>
-      <w:proofErr w:type="spellEnd"/>
-      <w:r>
-        <w:t xml:space="preserve"> (maybe some projects in solution must be deleted).</w:t>
-      </w:r>
-    </w:p>
-  </w:comment>
-  <w:comment w:id="47" w:author="Windows User" w:date="2017-12-19T05:40:00Z" w:initials="WU">
-    <w:p>
-      <w:pPr>
-        <w:pStyle w:val="CommentText"/>
-      </w:pPr>
-      <w:r>
-        <w:rPr>
-          <w:rStyle w:val="CommentReference"/>
-        </w:rPr>
-        <w:annotationRef/>
-      </w:r>
-      <w:r>
-        <w:t>Why first argument is not sender? Isn’t it a good practice?</w:t>
-      </w:r>
-    </w:p>
-  </w:comment>
-  <w:comment w:id="48" w:author="Windows User" w:date="2017-12-19T05:37:00Z" w:initials="WU">
-    <w:p>
-      <w:pPr>
-        <w:pStyle w:val="CommentText"/>
-      </w:pPr>
-      <w:r>
-        <w:rPr>
-          <w:rStyle w:val="CommentReference"/>
-        </w:rPr>
-        <w:annotationRef/>
-      </w:r>
-      <w:r>
-        <w:t>Explanation why code without any synchronizations became thread safe?</w:t>
-      </w:r>
-      <w:r>
-        <w:br/>
-        <w:t xml:space="preserve">P.S. I know about the </w:t>
-      </w:r>
-      <w:proofErr w:type="spellStart"/>
-      <w:r>
-        <w:t>NullPointer</w:t>
-      </w:r>
-      <w:proofErr w:type="spellEnd"/>
-      <w:r>
-        <w:t xml:space="preserve"> issue, but it’s not obvious.</w:t>
-      </w:r>
-    </w:p>
-  </w:comment>
-  <w:comment w:id="49" w:author="Windows User" w:date="2017-12-19T05:38:00Z" w:initials="WU">
-    <w:p>
-      <w:pPr>
-        <w:pStyle w:val="CommentText"/>
-      </w:pPr>
-      <w:r>
-        <w:rPr>
-          <w:rStyle w:val="CommentReference"/>
-        </w:rPr>
-        <w:annotationRef/>
-      </w:r>
-      <w:r>
-        <w:t xml:space="preserve">There is a better way in C# 6.0 – </w:t>
-      </w:r>
-      <w:proofErr w:type="gramStart"/>
-      <w:r>
-        <w:t>use ?.</w:t>
-      </w:r>
-      <w:proofErr w:type="gramEnd"/>
-    </w:p>
-  </w:comment>
-  <w:comment w:id="50" w:author="Windows User" w:date="2017-12-19T05:49:00Z" w:initials="WU">
-    <w:p>
-      <w:pPr>
-        <w:pStyle w:val="CommentText"/>
-      </w:pPr>
-      <w:r>
-        <w:rPr>
-          <w:rStyle w:val="CommentReference"/>
-        </w:rPr>
-        <w:annotationRef/>
-      </w:r>
-      <w:r>
-        <w:rPr>
-          <w:rStyle w:val="CommentReference"/>
-        </w:rPr>
-        <w:t>Still it’s not actually an explanation to phenomena</w:t>
-      </w:r>
-    </w:p>
-  </w:comment>
-  <w:comment w:id="52" w:author="Windows User" w:date="2017-12-19T06:12:00Z" w:initials="WU">
-    <w:p>
-      <w:pPr>
-        <w:pStyle w:val="CommentText"/>
-      </w:pPr>
-      <w:r>
-        <w:rPr>
-          <w:rStyle w:val="CommentReference"/>
-        </w:rPr>
-        <w:annotationRef/>
-      </w:r>
-      <w:r>
-        <w:t>And where should I place it?</w:t>
-      </w:r>
-    </w:p>
-  </w:comment>
-  <w:comment w:id="53" w:author="Windows User" w:date="2017-12-19T06:13:00Z" w:initials="WU">
-    <w:p>
-      <w:pPr>
-        <w:pStyle w:val="CommentText"/>
-      </w:pPr>
-      <w:r>
-        <w:rPr>
-          <w:rStyle w:val="CommentReference"/>
-        </w:rPr>
-        <w:annotationRef/>
-      </w:r>
-      <w:proofErr w:type="spellStart"/>
-      <w:r>
-        <w:t>Emmm</w:t>
-      </w:r>
-      <w:proofErr w:type="spellEnd"/>
-      <w:r>
-        <w:t xml:space="preserve">, is this on the form, or in some </w:t>
-      </w:r>
-      <w:proofErr w:type="spellStart"/>
-      <w:r>
-        <w:t>IOutput</w:t>
-      </w:r>
-      <w:proofErr w:type="spellEnd"/>
-      <w:r>
-        <w:t xml:space="preserve"> class?</w:t>
+        <w:t>- too much time wasted, to little learned</w:t>
       </w:r>
     </w:p>
   </w:comment>
@@ -6174,13 +6328,15 @@
   <w15:commentEx w15:paraId="18EF6428" w15:done="0"/>
   <w15:commentEx w15:paraId="212BBFBB" w15:done="0"/>
   <w15:commentEx w15:paraId="0E2167EF" w15:done="0"/>
-  <w15:commentEx w15:paraId="395A2FB4" w15:done="0"/>
-  <w15:commentEx w15:paraId="32883AD0" w15:done="0"/>
-  <w15:commentEx w15:paraId="10682BBF" w15:done="0"/>
-  <w15:commentEx w15:paraId="69BD5FE3" w15:done="0"/>
-  <w15:commentEx w15:paraId="3B5E5D8C" w15:done="0"/>
-  <w15:commentEx w15:paraId="13346C83" w15:done="0"/>
-  <w15:commentEx w15:paraId="0C67828A" w15:done="0"/>
+  <w15:commentEx w15:paraId="2578793E" w15:done="0"/>
+  <w15:commentEx w15:paraId="4079537D" w15:done="0"/>
+  <w15:commentEx w15:paraId="33FC9129" w15:done="0"/>
+  <w15:commentEx w15:paraId="3C511B9E" w15:done="0"/>
+  <w15:commentEx w15:paraId="34912DA4" w15:done="0"/>
+  <w15:commentEx w15:paraId="7B7D4735" w15:done="0"/>
+  <w15:commentEx w15:paraId="6C69F328" w15:done="0"/>
+  <w15:commentEx w15:paraId="608BF339" w15:done="0"/>
+  <w15:commentEx w15:paraId="36E86539" w15:done="0"/>
 </w15:commentsEx>
 </file>
 

</xml_diff>